<commit_message>
Atualizando arquivos markdown e gráficos. 2022-07-20.
</commit_message>
<xml_diff>
--- a/documentos/Correcoes propostas/4 RESULTADOS E DISCUSSÃO DA INVESTIGAÇÃO.docx
+++ b/documentos/Correcoes propostas/4 RESULTADOS E DISCUSSÃO DA INVESTIGAÇÃO.docx
@@ -11945,7 +11945,10 @@
     </w:p>
     <w:p>
       <w:r>
-        <w:t>Os dados recebidos foram referentes a quatro países, Brasil, Espanha, México e Portugal, totalizando 1346 linhas de dados, conforme pode-se visualizar no Gráfico 1:</w:t>
+        <w:t>Os dados recebidos foram referentes a quatro países, Brasil, Espanha, México e Portugal, totalizando 1346 linhas de dados, conforme pode-se visualizar no Gráfico 1</w:t>
+      </w:r>
+      <w:r>
+        <w:t>.</w:t>
       </w:r>
     </w:p>
     <w:p/>
@@ -11954,11 +11957,98 @@
         <w:jc w:val="center"/>
       </w:pPr>
       <w:r>
-        <w:t>Gráfico 1: Quantidade de linha de dados por país</w:t>
+        <w:t xml:space="preserve">Gráfico 1: Quantidade </w:t>
+      </w:r>
+      <w:r>
+        <w:t>casos</w:t>
+      </w:r>
+      <w:r>
+        <w:t xml:space="preserve"> por país</w:t>
+      </w:r>
+    </w:p>
+    <w:p>
+      <w:pPr>
+        <w:jc w:val="center"/>
+      </w:pPr>
+      <w:r>
+        <w:rPr>
+          <w:noProof/>
+        </w:rPr>
+        <w:drawing>
+          <wp:inline distT="0" distB="0" distL="0" distR="0" wp14:anchorId="31AF4F8A" wp14:editId="7F5A7DE1">
+            <wp:extent cx="4186934" cy="2825750"/>
+            <wp:effectExtent l="0" t="0" r="4445" b="0"/>
+            <wp:docPr id="2" name="Imagem 2" descr="Gráfico, Gráfico de barras, Gráfico de cascata&#10;&#10;Descrição gerada automaticamente"/>
+            <wp:cNvGraphicFramePr>
+              <a:graphicFrameLocks xmlns:a="http://schemas.openxmlformats.org/drawingml/2006/main" noChangeAspect="1"/>
+            </wp:cNvGraphicFramePr>
+            <a:graphic xmlns:a="http://schemas.openxmlformats.org/drawingml/2006/main">
+              <a:graphicData uri="http://schemas.openxmlformats.org/drawingml/2006/picture">
+                <pic:pic xmlns:pic="http://schemas.openxmlformats.org/drawingml/2006/picture">
+                  <pic:nvPicPr>
+                    <pic:cNvPr id="2" name="Imagem 2" descr="Gráfico, Gráfico de barras, Gráfico de cascata&#10;&#10;Descrição gerada automaticamente"/>
+                    <pic:cNvPicPr/>
+                  </pic:nvPicPr>
+                  <pic:blipFill>
+                    <a:blip r:embed="rId13">
+                      <a:extLst>
+                        <a:ext uri="{28A0092B-C50C-407E-A947-70E740481C1C}">
+                          <a14:useLocalDpi xmlns:a14="http://schemas.microsoft.com/office/drawing/2010/main" val="0"/>
+                        </a:ext>
+                      </a:extLst>
+                    </a:blip>
+                    <a:stretch>
+                      <a:fillRect/>
+                    </a:stretch>
+                  </pic:blipFill>
+                  <pic:spPr>
+                    <a:xfrm>
+                      <a:off x="0" y="0"/>
+                      <a:ext cx="4199040" cy="2833920"/>
+                    </a:xfrm>
+                    <a:prstGeom prst="rect">
+                      <a:avLst/>
+                    </a:prstGeom>
+                  </pic:spPr>
+                </pic:pic>
+              </a:graphicData>
+            </a:graphic>
+          </wp:inline>
+        </w:drawing>
+      </w:r>
+    </w:p>
+    <w:p>
+      <w:pPr>
+        <w:jc w:val="center"/>
+      </w:pPr>
+    </w:p>
+    <w:p>
+      <w:pPr>
+        <w:jc w:val="center"/>
+      </w:pPr>
+    </w:p>
+    <w:p>
+      <w:pPr>
+        <w:jc w:val="center"/>
+      </w:pPr>
+    </w:p>
+    <w:p>
+      <w:r>
+        <w:lastRenderedPageBreak/>
+        <w:t xml:space="preserve">Observa-se, portanto, no Gráfico 1 uma desigualdade referente a quantidade de dados recebidos de cada país, percebendo então que o Brasil foi o país com mais casos coletados 982 ou 70 %. Então considerou essa amostra de dados uma amostra com valores discrepantes pois as quantidades numéricas se diferem consideravelmente entre os países. </w:t>
       </w:r>
     </w:p>
     <w:p/>
     <w:p/>
+    <w:p/>
+    <w:p/>
+    <w:p/>
+    <w:p>
+      <w:r>
+        <w:t>## Referências Bibliográficas</w:t>
+      </w:r>
+    </w:p>
+    <w:p/>
     <w:p>
       <w:r>
         <w:t>Nova Bibliografia</w:t>
@@ -11969,41 +12059,44 @@
         <w:t xml:space="preserve">ASKHAM. </w:t>
       </w:r>
       <w:r>
-        <w:rPr>
-          <w:lang w:val="en-US"/>
-        </w:rPr>
-        <w:t xml:space="preserve">N. Data Glossary or Data Dictionary? </w:t>
-      </w:r>
-      <w:r>
-        <w:rPr>
-          <w:lang w:val="en-US"/>
-        </w:rPr>
-        <w:t xml:space="preserve">The Data Governance Coach. </w:t>
-      </w:r>
-      <w:r>
-        <w:rPr>
-          <w:lang w:val="en-US"/>
-        </w:rPr>
-        <w:t xml:space="preserve">14 </w:t>
+        <w:t xml:space="preserve">N. Data </w:t>
       </w:r>
       <w:proofErr w:type="spellStart"/>
       <w:r>
-        <w:rPr>
-          <w:lang w:val="en-US"/>
-        </w:rPr>
-        <w:t>nov.</w:t>
+        <w:t>Glossary</w:t>
       </w:r>
       <w:proofErr w:type="spellEnd"/>
       <w:r>
-        <w:rPr>
-          <w:lang w:val="en-US"/>
-        </w:rPr>
-        <w:t xml:space="preserve"> 2017. </w:t>
+        <w:t xml:space="preserve"> </w:t>
+      </w:r>
+      <w:proofErr w:type="spellStart"/>
+      <w:r>
+        <w:t>or</w:t>
+      </w:r>
+      <w:proofErr w:type="spellEnd"/>
+      <w:r>
+        <w:t xml:space="preserve"> Data </w:t>
+      </w:r>
+      <w:proofErr w:type="spellStart"/>
+      <w:r>
+        <w:t>Dictionary</w:t>
+      </w:r>
+      <w:proofErr w:type="spellEnd"/>
+      <w:r>
+        <w:t xml:space="preserve">? The Data </w:t>
+      </w:r>
+      <w:proofErr w:type="spellStart"/>
+      <w:r>
+        <w:t>Governance</w:t>
+      </w:r>
+      <w:proofErr w:type="spellEnd"/>
+      <w:r>
+        <w:t xml:space="preserve"> Coach. 14 nov. 2017. </w:t>
       </w:r>
       <w:r>
         <w:t xml:space="preserve">Disponível em: </w:t>
       </w:r>
-      <w:hyperlink r:id="rId13" w:history="1">
+      <w:hyperlink r:id="rId14" w:history="1">
         <w:r>
           <w:rPr>
             <w:rStyle w:val="Hyperlink"/>
@@ -12130,75 +12223,39 @@
         </w:rPr>
       </w:pPr>
       <w:r>
-        <w:rPr>
-          <w:lang w:val="en-US"/>
-        </w:rPr>
         <w:t>HAN</w:t>
       </w:r>
       <w:r>
-        <w:rPr>
-          <w:lang w:val="en-US"/>
-        </w:rPr>
         <w:t>, J</w:t>
       </w:r>
       <w:r>
-        <w:rPr>
-          <w:lang w:val="en-US"/>
-        </w:rPr>
         <w:t>.</w:t>
       </w:r>
       <w:r>
-        <w:rPr>
-          <w:lang w:val="en-US"/>
-        </w:rPr>
         <w:t xml:space="preserve">; </w:t>
       </w:r>
       <w:r>
-        <w:rPr>
-          <w:lang w:val="en-US"/>
-        </w:rPr>
         <w:t>KAMBER</w:t>
       </w:r>
       <w:r>
-        <w:rPr>
-          <w:lang w:val="en-US"/>
-        </w:rPr>
         <w:t>, M</w:t>
       </w:r>
       <w:r>
-        <w:rPr>
-          <w:lang w:val="en-US"/>
-        </w:rPr>
         <w:t>.</w:t>
       </w:r>
       <w:r>
-        <w:rPr>
-          <w:lang w:val="en-US"/>
-        </w:rPr>
         <w:t xml:space="preserve">; </w:t>
       </w:r>
       <w:r>
-        <w:rPr>
-          <w:lang w:val="en-US"/>
-        </w:rPr>
         <w:t>PEI</w:t>
       </w:r>
       <w:r>
-        <w:rPr>
-          <w:lang w:val="en-US"/>
-        </w:rPr>
         <w:t>, J</w:t>
       </w:r>
       <w:r>
-        <w:rPr>
-          <w:lang w:val="en-US"/>
-        </w:rPr>
         <w:t>.</w:t>
       </w:r>
       <w:r>
-        <w:rPr>
-          <w:lang w:val="en-US"/>
-        </w:rPr>
         <w:t xml:space="preserve"> (2011). </w:t>
       </w:r>
       <w:r>
@@ -12260,7 +12317,7 @@
         </w:rPr>
         <w:t xml:space="preserve"> Foundation, 2022. Disponível em: &lt;</w:t>
       </w:r>
-      <w:hyperlink r:id="rId14" w:history="1">
+      <w:hyperlink r:id="rId15" w:history="1">
         <w:r>
           <w:rPr>
             <w:rStyle w:val="Hyperlink"/>
@@ -12345,7 +12402,6 @@
           <w:shd w:val="clear" w:color="auto" w:fill="FFFFFF"/>
           <w:lang w:val="en-US"/>
         </w:rPr>
-        <w:lastRenderedPageBreak/>
         <w:t xml:space="preserve">TYAGI, Amit Kumar. Data Science and Data Analytics: Opportunities and Challenges. </w:t>
       </w:r>
       <w:proofErr w:type="spellStart"/>
@@ -12450,7 +12506,7 @@
       <w:r>
         <w:t xml:space="preserve"> (sítio: </w:t>
       </w:r>
-      <w:hyperlink r:id="rId15" w:history="1">
+      <w:hyperlink r:id="rId16" w:history="1">
         <w:r>
           <w:rPr>
             <w:rStyle w:val="Hyperlink"/>
@@ -12480,7 +12536,7 @@
       <w:r>
         <w:t xml:space="preserve"> (sítio: </w:t>
       </w:r>
-      <w:hyperlink r:id="rId16" w:history="1">
+      <w:hyperlink r:id="rId17" w:history="1">
         <w:r>
           <w:rPr>
             <w:rStyle w:val="Hyperlink"/>

</xml_diff>